<commit_message>
ileri algo vizesi düzeltildi
</commit_message>
<xml_diff>
--- a/Lisansüstü/İleri Algoritma Analizi Ve Tasarımı/sınavlar/2024/vize.docx
+++ b/Lisansüstü/İleri Algoritma Analizi Ve Tasarımı/sınavlar/2024/vize.docx
@@ -1,36 +1,502 @@
+
+<file path=word/document.xml><?xml version="1.0" encoding="utf-8"?>
+<w:document xmlns:wpc="http://schemas.microsoft.com/office/word/2010/wordprocessingCanvas" xmlns:mc="http://schemas.openxmlformats.org/markup-compatibility/2006" xmlns:o="urn:schemas-microsoft-com:office:office" xmlns:r="http://schemas.openxmlformats.org/officeDocument/2006/relationships" xmlns:m="http://schemas.openxmlformats.org/officeDocument/2006/math" xmlns:v="urn:schemas-microsoft-com:vml" xmlns:wp14="http://schemas.microsoft.com/office/word/2010/wordprocessingDrawing" xmlns:wp="http://schemas.openxmlformats.org/drawingml/2006/wordprocessingDrawing" xmlns:w10="urn:schemas-microsoft-com:office:word" xmlns:w="http://schemas.openxmlformats.org/wordprocessingml/2006/main" xmlns:w14="http://schemas.microsoft.com/office/word/2010/wordml" xmlns:w15="http://schemas.microsoft.com/office/word/2012/wordml" xmlns:wpg="http://schemas.microsoft.com/office/word/2010/wordprocessingGroup" xmlns:wpi="http://schemas.microsoft.com/office/word/2010/wordprocessingInk" xmlns:wne="http://schemas.microsoft.com/office/word/2006/wordml" xmlns:wps="http://schemas.microsoft.com/office/word/2010/wordprocessingShape" xmlns:w16se="http://schemas.microsoft.com/office/word/2015/wordml/symex" xmlns:w16cid="http://schemas.microsoft.com/office/word/2016/wordml/cid" xmlns:w16="http://schemas.microsoft.com/office/word/2018/wordml" xmlns:w16cex="http://schemas.microsoft.com/office/word/2018/wordml/cex" xmlns:w16sdtdh="http://schemas.microsoft.com/office/word/2020/wordml/sdtdatahash" xmlns:a="http://schemas.openxmlformats.org/drawingml/2006/main" xmlns:pic="http://schemas.openxmlformats.org/drawingml/2006/picture" xmlns:a14="http://schemas.microsoft.com/office/drawing/2010/main" mc:Ignorable="w14 w15 wp14 w16se w16cid w16 w16cex w16sdtdh">
+  <w:body>
+    <w:p>
+      <w:pPr>
+        <w:pStyle w:val="Normal"/>
+        <w:rPr>
+          <w:b w:val="1"/>
+          <w:bCs w:val="1"/>
+        </w:rPr>
+      </w:pPr>
+      <w:r>
+        <w:rPr>
+          <w:b w:val="0"/>
+          <w:bCs w:val="0"/>
+        </w:rPr>
+        <w:t>İleri algoritma analizi 2023-2024 Bahar dönemi 1. vize</w:t>
+      </w:r>
+    </w:p>
+    <w:p xmlns:wp14="http://schemas.microsoft.com/office/word/2010/wordml" wp14:paraId="38148660" wp14:textId="1F6717EA">
+      <w:pPr>
+        <w:pStyle w:val="Normal"/>
+        <w:rPr>
+          <w:b w:val="1"/>
+          <w:bCs w:val="1"/>
+        </w:rPr>
+      </w:pPr>
+      <w:r>
+        <w:rPr>
+          <w:b w:val="1"/>
+          <w:bCs w:val="1"/>
+        </w:rPr>
+        <w:t>1. soru</w:t>
+      </w:r>
+    </w:p>
+    <w:p xmlns:wp14="http://schemas.microsoft.com/office/word/2010/wordml" wp14:paraId="4D5407BD" wp14:textId="790E19DF">
+      <w:pPr>
+        <w:pStyle w:val="Normal"/>
+      </w:pPr>
+      <w:r>
+        <w:rPr>
+          <w:b w:val="1"/>
+          <w:bCs w:val="1"/>
+        </w:rPr>
+        <w:t>a</w:t>
+      </w:r>
+      <w:r>
+        <w:rPr>
+          <w:b w:val="1"/>
+          <w:bCs w:val="1"/>
+        </w:rPr>
+        <w:t xml:space="preserve">-) </w:t>
+      </w:r>
+      <w:r>
+        <w:rPr/>
+        <w:t xml:space="preserve">T(n/2) + t(n/4) + </w:t>
+      </w:r>
+      <w:r>
+        <w:rPr/>
+        <w:t>2n -</w:t>
+      </w:r>
+      <w:r>
+        <w:rPr/>
+        <w:t xml:space="preserve">&gt; O(n) olduğunu </w:t>
+      </w:r>
+      <w:r>
+        <w:rPr/>
+        <w:t>backward</w:t>
+      </w:r>
+      <w:r>
+        <w:rPr/>
+        <w:t xml:space="preserve"> </w:t>
+      </w:r>
+      <w:r>
+        <w:rPr/>
+        <w:t>mathematical</w:t>
+      </w:r>
+      <w:r>
+        <w:rPr/>
+        <w:t xml:space="preserve"> </w:t>
+      </w:r>
+      <w:r>
+        <w:rPr/>
+        <w:t>induction</w:t>
+      </w:r>
+      <w:r>
+        <w:rPr/>
+        <w:t xml:space="preserve"> ile kanıtla.</w:t>
+      </w:r>
+    </w:p>
+    <w:p xmlns:wp14="http://schemas.microsoft.com/office/word/2010/wordml" wp14:paraId="43767BE1" wp14:textId="6E1BA79C">
+      <w:pPr>
+        <w:pStyle w:val="Normal"/>
+      </w:pPr>
+      <w:r>
+        <w:rPr>
+          <w:b w:val="1"/>
+          <w:bCs w:val="1"/>
+        </w:rPr>
+        <w:t>b</w:t>
+      </w:r>
+      <w:r>
+        <w:rPr>
+          <w:b w:val="1"/>
+          <w:bCs w:val="1"/>
+        </w:rPr>
+        <w:t>-)</w:t>
+      </w:r>
+      <w:r>
+        <w:rPr/>
+        <w:t xml:space="preserve"> 3t(n/3) + n^3 karmaşıklığını ağaç çizerek hesapla ve göster</w:t>
+      </w:r>
+    </w:p>
+    <w:p xmlns:wp14="http://schemas.microsoft.com/office/word/2010/wordml" wp14:paraId="5B9C277E" wp14:textId="2B5EB31D">
+      <w:pPr>
+        <w:pStyle w:val="Normal"/>
+      </w:pPr>
+      <w:r>
+        <w:rPr>
+          <w:b w:val="1"/>
+          <w:bCs w:val="1"/>
+        </w:rPr>
+        <w:t>c</w:t>
+      </w:r>
+      <w:r>
+        <w:rPr>
+          <w:b w:val="1"/>
+          <w:bCs w:val="1"/>
+        </w:rPr>
+        <w:t>-)</w:t>
+      </w:r>
+      <w:r>
+        <w:rPr/>
+        <w:t xml:space="preserve"> T(n) = 3t(n-1) + 1 </w:t>
+      </w:r>
+      <w:r>
+        <w:rPr/>
+        <w:t>backward</w:t>
+      </w:r>
+      <w:r>
+        <w:rPr/>
+        <w:t xml:space="preserve"> </w:t>
+      </w:r>
+      <w:r>
+        <w:rPr/>
+        <w:t>subsition</w:t>
+      </w:r>
+      <w:r>
+        <w:rPr/>
+        <w:t xml:space="preserve"> ile yap</w:t>
+      </w:r>
+    </w:p>
+    <w:p xmlns:wp14="http://schemas.microsoft.com/office/word/2010/wordml" wp14:paraId="230C76ED" wp14:textId="612BC692">
+      <w:pPr>
+        <w:pStyle w:val="Normal"/>
+        <w:rPr>
+          <w:b w:val="1"/>
+          <w:bCs w:val="1"/>
+        </w:rPr>
+      </w:pPr>
+      <w:r>
+        <w:rPr>
+          <w:b w:val="1"/>
+          <w:bCs w:val="1"/>
+        </w:rPr>
+        <w:t>2. soru</w:t>
+      </w:r>
+    </w:p>
+    <w:p xmlns:wp14="http://schemas.microsoft.com/office/word/2010/wordml" wp14:paraId="20AF83CD" wp14:textId="39221B00">
+      <w:pPr>
+        <w:pStyle w:val="Normal"/>
+      </w:pPr>
+      <w:r>
+        <w:rPr>
+          <w:b w:val="1"/>
+          <w:bCs w:val="1"/>
+        </w:rPr>
+        <w:t>a</w:t>
+      </w:r>
+      <w:r>
+        <w:rPr>
+          <w:b w:val="1"/>
+          <w:bCs w:val="1"/>
+        </w:rPr>
+        <w:t xml:space="preserve">-) </w:t>
+      </w:r>
+      <w:r>
+        <w:rPr/>
+        <w:t>N elemanlı bir dizide toplamları k olan tüm 3’lü alt kümeleri ekrana yazdıran algoritmanın sözde kodunu yaz.</w:t>
+      </w:r>
+    </w:p>
+    <w:p xmlns:wp14="http://schemas.microsoft.com/office/word/2010/wordml" wp14:paraId="46947DDF" wp14:textId="418CF6ED">
+      <w:pPr>
+        <w:pStyle w:val="Normal"/>
+      </w:pPr>
+      <w:r>
+        <w:rPr>
+          <w:b w:val="1"/>
+          <w:bCs w:val="1"/>
+        </w:rPr>
+        <w:t>b</w:t>
+      </w:r>
+      <w:r>
+        <w:rPr>
+          <w:b w:val="1"/>
+          <w:bCs w:val="1"/>
+        </w:rPr>
+        <w:t xml:space="preserve">-) </w:t>
+      </w:r>
+      <w:r>
+        <w:rPr/>
+        <w:t>Sum</w:t>
+      </w:r>
+      <w:r>
+        <w:rPr/>
+        <w:t xml:space="preserve"> </w:t>
+      </w:r>
+      <w:r>
+        <w:rPr/>
+        <w:t>gosterimi</w:t>
+      </w:r>
+      <w:r>
+        <w:rPr/>
+        <w:t xml:space="preserve"> ile karmaşıklığını hesapla.</w:t>
+      </w:r>
+    </w:p>
+    <w:p xmlns:wp14="http://schemas.microsoft.com/office/word/2010/wordml" wp14:paraId="529CCEFA" wp14:textId="5B02D844">
+      <w:pPr>
+        <w:pStyle w:val="Normal"/>
+        <w:rPr>
+          <w:b w:val="1"/>
+          <w:bCs w:val="1"/>
+        </w:rPr>
+      </w:pPr>
+      <w:r>
+        <w:rPr>
+          <w:b w:val="1"/>
+          <w:bCs w:val="1"/>
+        </w:rPr>
+        <w:t>3. soru</w:t>
+      </w:r>
+    </w:p>
+    <w:p xmlns:wp14="http://schemas.microsoft.com/office/word/2010/wordml" wp14:paraId="3C7E9EA4" wp14:textId="0CCC327E">
+      <w:pPr>
+        <w:pStyle w:val="Normal"/>
+      </w:pPr>
+      <w:r>
+        <w:drawing>
+          <wp:inline xmlns:wp14="http://schemas.microsoft.com/office/word/2010/wordprocessingDrawing" wp14:editId="323D8039" wp14:anchorId="4DA1FD00">
+            <wp:extent cx="4829175" cy="2219325"/>
+            <wp:effectExtent l="0" t="0" r="0" b="0"/>
+            <wp:docPr id="1579428401" name="" title=""/>
+            <wp:cNvGraphicFramePr>
+              <a:graphicFrameLocks noChangeAspect="1"/>
+            </wp:cNvGraphicFramePr>
+            <a:graphic>
+              <a:graphicData uri="http://schemas.openxmlformats.org/drawingml/2006/picture">
+                <pic:pic>
+                  <pic:nvPicPr>
+                    <pic:cNvPr id="0" name=""/>
+                    <pic:cNvPicPr/>
+                  </pic:nvPicPr>
+                  <pic:blipFill>
+                    <a:blip r:embed="R70c2308e34714d69">
+                      <a:extLst>
+                        <a:ext xmlns:a="http://schemas.openxmlformats.org/drawingml/2006/main" uri="{28A0092B-C50C-407E-A947-70E740481C1C}">
+                          <a14:useLocalDpi val="0"/>
+                        </a:ext>
+                      </a:extLst>
+                    </a:blip>
+                    <a:stretch>
+                      <a:fillRect/>
+                    </a:stretch>
+                  </pic:blipFill>
+                  <pic:spPr>
+                    <a:xfrm>
+                      <a:off x="0" y="0"/>
+                      <a:ext cx="4829175" cy="2219325"/>
+                    </a:xfrm>
+                    <a:prstGeom prst="rect">
+                      <a:avLst/>
+                    </a:prstGeom>
+                  </pic:spPr>
+                </pic:pic>
+              </a:graphicData>
+            </a:graphic>
+          </wp:inline>
+        </w:drawing>
+      </w:r>
+    </w:p>
+    <w:p xmlns:wp14="http://schemas.microsoft.com/office/word/2010/wordml" wp14:paraId="3983E95D" wp14:textId="5851E75A">
+      <w:pPr>
+        <w:pStyle w:val="Normal"/>
+      </w:pPr>
+      <w:r>
+        <w:rPr/>
+        <w:t>Buna benzer bir tablo vardı ve H=7 yi adım adım ekleyin ve gösterin diyordu.</w:t>
+      </w:r>
+    </w:p>
+    <w:p xmlns:wp14="http://schemas.microsoft.com/office/word/2010/wordml" wp14:paraId="40CA61DC" wp14:textId="134B6F21">
+      <w:pPr>
+        <w:pStyle w:val="Normal"/>
+      </w:pPr>
+      <w:r>
+        <w:rPr/>
+        <w:t xml:space="preserve"> </w:t>
+      </w:r>
+    </w:p>
+    <w:p xmlns:wp14="http://schemas.microsoft.com/office/word/2010/wordml" wp14:paraId="73A5ADE7" wp14:textId="49A065A3">
+      <w:pPr>
+        <w:pStyle w:val="Normal"/>
+        <w:rPr>
+          <w:b w:val="1"/>
+          <w:bCs w:val="1"/>
+        </w:rPr>
+      </w:pPr>
+      <w:r>
+        <w:rPr>
+          <w:b w:val="1"/>
+          <w:bCs w:val="1"/>
+        </w:rPr>
+        <w:t>4. soru</w:t>
+      </w:r>
+    </w:p>
+    <w:p xmlns:wp14="http://schemas.microsoft.com/office/word/2010/wordml" wp14:paraId="27A29661" wp14:textId="3ABB56A2">
+      <w:pPr>
+        <w:pStyle w:val="Normal"/>
+      </w:pPr>
+      <w:r>
+        <w:rPr>
+          <w:b w:val="1"/>
+          <w:bCs w:val="1"/>
+        </w:rPr>
+        <w:t>a</w:t>
+      </w:r>
+      <w:r>
+        <w:rPr>
+          <w:b w:val="1"/>
+          <w:bCs w:val="1"/>
+        </w:rPr>
+        <w:t xml:space="preserve">-) </w:t>
+      </w:r>
+      <w:r>
+        <w:rPr>
+          <w:b w:val="0"/>
+          <w:bCs w:val="0"/>
+        </w:rPr>
+        <w:t>Aşağıdakine benzer d</w:t>
+      </w:r>
+      <w:r>
+        <w:rPr/>
+        <w:t>engesiz bir ağaç vermiş dengeli mi diye sormuş.</w:t>
+      </w:r>
+    </w:p>
+    <w:p xmlns:wp14="http://schemas.microsoft.com/office/word/2010/wordml" wp14:paraId="6D563DCE" wp14:textId="77559DE6">
+      <w:pPr>
+        <w:pStyle w:val="Normal"/>
+      </w:pPr>
+      <w:r>
+        <w:drawing>
+          <wp:inline xmlns:wp14="http://schemas.microsoft.com/office/word/2010/wordprocessingDrawing" wp14:editId="688D6FDA" wp14:anchorId="0BA1449D">
+            <wp:extent cx="2295525" cy="1990725"/>
+            <wp:effectExtent l="0" t="0" r="0" b="0"/>
+            <wp:docPr id="964563177" name="" title=""/>
+            <wp:cNvGraphicFramePr>
+              <a:graphicFrameLocks noChangeAspect="1"/>
+            </wp:cNvGraphicFramePr>
+            <a:graphic>
+              <a:graphicData uri="http://schemas.openxmlformats.org/drawingml/2006/picture">
+                <pic:pic>
+                  <pic:nvPicPr>
+                    <pic:cNvPr id="0" name=""/>
+                    <pic:cNvPicPr/>
+                  </pic:nvPicPr>
+                  <pic:blipFill>
+                    <a:blip r:embed="Ra44d5a4edc3b4f1c">
+                      <a:extLst>
+                        <a:ext xmlns:a="http://schemas.openxmlformats.org/drawingml/2006/main" uri="{28A0092B-C50C-407E-A947-70E740481C1C}">
+                          <a14:useLocalDpi val="0"/>
+                        </a:ext>
+                      </a:extLst>
+                    </a:blip>
+                    <a:stretch>
+                      <a:fillRect/>
+                    </a:stretch>
+                  </pic:blipFill>
+                  <pic:spPr>
+                    <a:xfrm>
+                      <a:off x="0" y="0"/>
+                      <a:ext cx="2295525" cy="1990725"/>
+                    </a:xfrm>
+                    <a:prstGeom prst="rect">
+                      <a:avLst/>
+                    </a:prstGeom>
+                  </pic:spPr>
+                </pic:pic>
+              </a:graphicData>
+            </a:graphic>
+          </wp:inline>
+        </w:drawing>
+      </w:r>
+    </w:p>
+    <w:p xmlns:wp14="http://schemas.microsoft.com/office/word/2010/wordml" wp14:paraId="66379AE6" wp14:textId="48A8B466">
+      <w:pPr>
+        <w:pStyle w:val="Normal"/>
+      </w:pPr>
+      <w:r>
+        <w:rPr>
+          <w:b w:val="1"/>
+          <w:bCs w:val="1"/>
+        </w:rPr>
+        <w:t>b</w:t>
+      </w:r>
+      <w:r>
+        <w:rPr>
+          <w:b w:val="1"/>
+          <w:bCs w:val="1"/>
+        </w:rPr>
+        <w:t>-)</w:t>
+      </w:r>
+      <w:r>
+        <w:rPr/>
+        <w:t xml:space="preserve"> N elemanlı bir ağaçta kaç tane kenar bulunur diye sormuş. (N-1)</w:t>
+      </w:r>
+    </w:p>
+    <w:p xmlns:wp14="http://schemas.microsoft.com/office/word/2010/wordml" wp14:paraId="1DB4442F" wp14:textId="1CD4E636">
+      <w:pPr>
+        <w:pStyle w:val="Normal"/>
+      </w:pPr>
+      <w:r>
+        <w:rPr>
+          <w:b w:val="1"/>
+          <w:bCs w:val="1"/>
+        </w:rPr>
+        <w:t>c</w:t>
+      </w:r>
+      <w:r>
+        <w:rPr>
+          <w:b w:val="1"/>
+          <w:bCs w:val="1"/>
+        </w:rPr>
+        <w:t xml:space="preserve">-) </w:t>
+      </w:r>
+      <w:r>
+        <w:rPr/>
+        <w:t>Min</w:t>
+      </w:r>
+      <w:r>
+        <w:rPr/>
+        <w:t xml:space="preserve"> </w:t>
+      </w:r>
+      <w:r>
+        <w:rPr/>
+        <w:t>max</w:t>
+      </w:r>
+      <w:r>
+        <w:rPr/>
+        <w:t xml:space="preserve"> ağacı ve puanları vermiş. Ağaç hangi yoldan gider sorusunu sormuş.</w:t>
+      </w:r>
+    </w:p>
+    <w:sectPr>
+      <w:pgSz w:w="11906" w:h="16838" w:orient="portrait"/>
+      <w:pgMar w:top="1440" w:right="1440" w:bottom="1440" w:left="1440" w:header="708" w:footer="708" w:gutter="0"/>
+      <w:cols w:space="708"/>
+      <w:docGrid w:linePitch="360"/>
+    </w:sectPr>
+  </w:body>
+</w:document>
+</file>
 
 <file path=word/styles.xml><?xml version="1.0" encoding="utf-8"?>
-<w:styles xmlns:mc="http://schemas.openxmlformats.org/markup-compatibility/2006" xmlns:r="http://schemas.openxmlformats.org/officeDocument/2006/relationships" xmlns:w="http://schemas.openxmlformats.org/wordprocessingml/2006/main" xmlns:w14="http://schemas.microsoft.com/office/word/2010/wordml" xmlns:w15="http://schemas.microsoft.com/office/word/2012/wordml" xmlns:w16se="http://schemas.microsoft.com/office/word/2015/wordml/symex" mc:Ignorable="w14 w15 w16se">
+<w:styles xmlns:wp14="http://schemas.microsoft.com/office/word/2010/wordprocessingDrawing" xmlns:mc="http://schemas.openxmlformats.org/markup-compatibility/2006" xmlns:r="http://schemas.openxmlformats.org/officeDocument/2006/relationships" xmlns:w="http://schemas.openxmlformats.org/wordprocessingml/2006/main" xmlns:w14="http://schemas.microsoft.com/office/word/2010/wordml" xmlns:w15="http://schemas.microsoft.com/office/word/2012/wordml" xmlns:w16se="http://schemas.microsoft.com/office/word/2015/wordml/symex" xmlns:w16cid="http://schemas.microsoft.com/office/word/2016/wordml/cid" xmlns:w16="http://schemas.microsoft.com/office/word/2018/wordml" xmlns:w16cex="http://schemas.microsoft.com/office/word/2018/wordml/cex" xmlns:w16sdtdh="http://schemas.microsoft.com/office/word/2020/wordml/sdtdatahash" mc:Ignorable="w14 w15 wp14 w16se w16cid w16 w16cex w16sdtdh">
   <w:docDefaults>
     <w:rPrDefault>
       <w:rPr>
-        <w:rFonts w:ascii="Liberation Serif" w:eastAsia="Noto Serif CJK SC" w:hAnsi="Liberation Serif" w:cs="Lohit Devanagari"/>
-        <w:kern w:val="3"/>
-        <w:sz w:val="24"/>
-        <w:szCs w:val="24"/>
-        <w:lang w:val="en-US" w:eastAsia="zh-CN" w:bidi="hi-IN"/>
+        <w:rFonts w:asciiTheme="minorHAnsi" w:hAnsiTheme="minorHAnsi" w:eastAsiaTheme="minorHAnsi" w:cstheme="minorBidi"/>
+        <w:sz w:val="22"/>
+        <w:szCs w:val="22"/>
+        <w:lang w:val="tr-TR" w:eastAsia="en-US" w:bidi="ar-SA"/>
       </w:rPr>
     </w:rPrDefault>
     <w:pPrDefault>
       <w:pPr>
-        <w:widowControl w:val="0"/>
-        <w:suppressAutoHyphens/>
-        <w:autoSpaceDN w:val="0"/>
-        <w:textAlignment w:val="baseline"/>
+        <w:spacing w:after="160" w:line="259" w:lineRule="auto"/>
       </w:pPr>
     </w:pPrDefault>
   </w:docDefaults>
   <w:latentStyles w:defLockedState="0" w:defUIPriority="99" w:defSemiHidden="0" w:defUnhideWhenUsed="0" w:defQFormat="0" w:count="371">
     <w:lsdException w:name="Normal" w:uiPriority="0" w:qFormat="1"/>
     <w:lsdException w:name="heading 1" w:uiPriority="9" w:qFormat="1"/>
-    <w:lsdException w:name="heading 2" w:semiHidden="1" w:uiPriority="9" w:unhideWhenUsed="1" w:qFormat="1"/>
-    <w:lsdException w:name="heading 3" w:semiHidden="1" w:uiPriority="9" w:unhideWhenUsed="1" w:qFormat="1"/>
-    <w:lsdException w:name="heading 4" w:semiHidden="1" w:uiPriority="9" w:unhideWhenUsed="1" w:qFormat="1"/>
-    <w:lsdException w:name="heading 5" w:semiHidden="1" w:uiPriority="9" w:unhideWhenUsed="1" w:qFormat="1"/>
-    <w:lsdException w:name="heading 6" w:semiHidden="1" w:uiPriority="9" w:unhideWhenUsed="1" w:qFormat="1"/>
-    <w:lsdException w:name="heading 7" w:semiHidden="1" w:uiPriority="9" w:unhideWhenUsed="1" w:qFormat="1"/>
-    <w:lsdException w:name="heading 8" w:semiHidden="1" w:uiPriority="9" w:unhideWhenUsed="1" w:qFormat="1"/>
-    <w:lsdException w:name="heading 9" w:semiHidden="1" w:uiPriority="9" w:unhideWhenUsed="1" w:qFormat="1"/>
+    <w:lsdException w:name="heading 2" w:uiPriority="9" w:semiHidden="1" w:unhideWhenUsed="1" w:qFormat="1"/>
+    <w:lsdException w:name="heading 3" w:uiPriority="9" w:semiHidden="1" w:unhideWhenUsed="1" w:qFormat="1"/>
+    <w:lsdException w:name="heading 4" w:uiPriority="9" w:semiHidden="1" w:unhideWhenUsed="1" w:qFormat="1"/>
+    <w:lsdException w:name="heading 5" w:uiPriority="9" w:semiHidden="1" w:unhideWhenUsed="1" w:qFormat="1"/>
+    <w:lsdException w:name="heading 6" w:uiPriority="9" w:semiHidden="1" w:unhideWhenUsed="1" w:qFormat="1"/>
+    <w:lsdException w:name="heading 7" w:uiPriority="9" w:semiHidden="1" w:unhideWhenUsed="1" w:qFormat="1"/>
+    <w:lsdException w:name="heading 8" w:uiPriority="9" w:semiHidden="1" w:unhideWhenUsed="1" w:qFormat="1"/>
+    <w:lsdException w:name="heading 9" w:uiPriority="9" w:semiHidden="1" w:unhideWhenUsed="1" w:qFormat="1"/>
     <w:lsdException w:name="index 1" w:semiHidden="1" w:unhideWhenUsed="1"/>
     <w:lsdException w:name="index 2" w:semiHidden="1" w:unhideWhenUsed="1"/>
     <w:lsdException w:name="index 3" w:semiHidden="1" w:unhideWhenUsed="1"/>
@@ -40,22 +506,22 @@
     <w:lsdException w:name="index 7" w:semiHidden="1" w:unhideWhenUsed="1"/>
     <w:lsdException w:name="index 8" w:semiHidden="1" w:unhideWhenUsed="1"/>
     <w:lsdException w:name="index 9" w:semiHidden="1" w:unhideWhenUsed="1"/>
-    <w:lsdException w:name="toc 1" w:semiHidden="1" w:uiPriority="39" w:unhideWhenUsed="1"/>
-    <w:lsdException w:name="toc 2" w:semiHidden="1" w:uiPriority="39" w:unhideWhenUsed="1"/>
-    <w:lsdException w:name="toc 3" w:semiHidden="1" w:uiPriority="39" w:unhideWhenUsed="1"/>
-    <w:lsdException w:name="toc 4" w:semiHidden="1" w:uiPriority="39" w:unhideWhenUsed="1"/>
-    <w:lsdException w:name="toc 5" w:semiHidden="1" w:uiPriority="39" w:unhideWhenUsed="1"/>
-    <w:lsdException w:name="toc 6" w:semiHidden="1" w:uiPriority="39" w:unhideWhenUsed="1"/>
-    <w:lsdException w:name="toc 7" w:semiHidden="1" w:uiPriority="39" w:unhideWhenUsed="1"/>
-    <w:lsdException w:name="toc 8" w:semiHidden="1" w:uiPriority="39" w:unhideWhenUsed="1"/>
-    <w:lsdException w:name="toc 9" w:semiHidden="1" w:uiPriority="39" w:unhideWhenUsed="1"/>
+    <w:lsdException w:name="toc 1" w:uiPriority="39" w:semiHidden="1" w:unhideWhenUsed="1"/>
+    <w:lsdException w:name="toc 2" w:uiPriority="39" w:semiHidden="1" w:unhideWhenUsed="1"/>
+    <w:lsdException w:name="toc 3" w:uiPriority="39" w:semiHidden="1" w:unhideWhenUsed="1"/>
+    <w:lsdException w:name="toc 4" w:uiPriority="39" w:semiHidden="1" w:unhideWhenUsed="1"/>
+    <w:lsdException w:name="toc 5" w:uiPriority="39" w:semiHidden="1" w:unhideWhenUsed="1"/>
+    <w:lsdException w:name="toc 6" w:uiPriority="39" w:semiHidden="1" w:unhideWhenUsed="1"/>
+    <w:lsdException w:name="toc 7" w:uiPriority="39" w:semiHidden="1" w:unhideWhenUsed="1"/>
+    <w:lsdException w:name="toc 8" w:uiPriority="39" w:semiHidden="1" w:unhideWhenUsed="1"/>
+    <w:lsdException w:name="toc 9" w:uiPriority="39" w:semiHidden="1" w:unhideWhenUsed="1"/>
     <w:lsdException w:name="Normal Indent" w:semiHidden="1" w:unhideWhenUsed="1"/>
     <w:lsdException w:name="footnote text" w:semiHidden="1" w:unhideWhenUsed="1"/>
     <w:lsdException w:name="annotation text" w:semiHidden="1" w:unhideWhenUsed="1"/>
     <w:lsdException w:name="header" w:semiHidden="1" w:unhideWhenUsed="1"/>
     <w:lsdException w:name="footer" w:semiHidden="1" w:unhideWhenUsed="1"/>
     <w:lsdException w:name="index heading" w:semiHidden="1" w:unhideWhenUsed="1"/>
-    <w:lsdException w:name="caption" w:semiHidden="1" w:uiPriority="35" w:unhideWhenUsed="1" w:qFormat="1"/>
+    <w:lsdException w:name="caption" w:uiPriority="35" w:semiHidden="1" w:unhideWhenUsed="1" w:qFormat="1"/>
     <w:lsdException w:name="table of figures" w:semiHidden="1" w:unhideWhenUsed="1"/>
     <w:lsdException w:name="envelope address" w:semiHidden="1" w:unhideWhenUsed="1"/>
     <w:lsdException w:name="envelope return" w:semiHidden="1" w:unhideWhenUsed="1"/>
@@ -86,7 +552,7 @@
     <w:lsdException w:name="Title" w:uiPriority="10" w:qFormat="1"/>
     <w:lsdException w:name="Closing" w:semiHidden="1" w:unhideWhenUsed="1"/>
     <w:lsdException w:name="Signature" w:semiHidden="1" w:unhideWhenUsed="1"/>
-    <w:lsdException w:name="Default Paragraph Font" w:semiHidden="1" w:uiPriority="1" w:unhideWhenUsed="1"/>
+    <w:lsdException w:name="Default Paragraph Font" w:uiPriority="1" w:semiHidden="1" w:unhideWhenUsed="1"/>
     <w:lsdException w:name="Body Text" w:semiHidden="1" w:unhideWhenUsed="1"/>
     <w:lsdException w:name="Body Text Indent" w:semiHidden="1" w:unhideWhenUsed="1"/>
     <w:lsdException w:name="List Continue" w:semiHidden="1" w:unhideWhenUsed="1"/>
@@ -286,8 +752,8 @@
     <w:lsdException w:name="Subtle Reference" w:uiPriority="31" w:qFormat="1"/>
     <w:lsdException w:name="Intense Reference" w:uiPriority="32" w:qFormat="1"/>
     <w:lsdException w:name="Book Title" w:uiPriority="33" w:qFormat="1"/>
-    <w:lsdException w:name="Bibliography" w:semiHidden="1" w:uiPriority="37" w:unhideWhenUsed="1"/>
-    <w:lsdException w:name="TOC Heading" w:semiHidden="1" w:uiPriority="39" w:unhideWhenUsed="1" w:qFormat="1"/>
+    <w:lsdException w:name="Bibliography" w:uiPriority="37" w:semiHidden="1" w:unhideWhenUsed="1"/>
+    <w:lsdException w:name="TOC Heading" w:uiPriority="39" w:semiHidden="1" w:unhideWhenUsed="1" w:qFormat="1"/>
     <w:lsdException w:name="Plain Table 1" w:uiPriority="41"/>
     <w:lsdException w:name="Plain Table 2" w:uiPriority="42"/>
     <w:lsdException w:name="Plain Table 3" w:uiPriority="43"/>
@@ -393,17 +859,17 @@
     <w:lsdException w:name="List Table 6 Colorful Accent 6" w:uiPriority="51"/>
     <w:lsdException w:name="List Table 7 Colorful Accent 6" w:uiPriority="52"/>
   </w:latentStyles>
-  <w:style w:type="paragraph" w:default="1" w:styleId="Normal">
+  <w:style w:type="paragraph" w:styleId="Normal" w:default="1">
     <w:name w:val="Normal"/>
     <w:qFormat/>
   </w:style>
-  <w:style w:type="character" w:default="1" w:styleId="DefaultParagraphFont">
+  <w:style w:type="character" w:styleId="DefaultParagraphFont" w:default="1">
     <w:name w:val="Default Paragraph Font"/>
     <w:uiPriority w:val="1"/>
     <w:semiHidden/>
     <w:unhideWhenUsed/>
   </w:style>
-  <w:style w:type="table" w:default="1" w:styleId="TableNormal">
+  <w:style w:type="table" w:styleId="TableNormal" w:default="1">
     <w:name w:val="Normal Table"/>
     <w:uiPriority w:val="99"/>
     <w:semiHidden/>
@@ -418,67 +884,272 @@
       </w:tblCellMar>
     </w:tblPr>
   </w:style>
-  <w:style w:type="numbering" w:default="1" w:styleId="NoList">
+  <w:style w:type="numbering" w:styleId="NoList" w:default="1">
     <w:name w:val="No List"/>
     <w:uiPriority w:val="99"/>
     <w:semiHidden/>
     <w:unhideWhenUsed/>
   </w:style>
-  <w:style w:type="paragraph" w:customStyle="1" w:styleId="Standard">
-    <w:name w:val="Standard"/>
-  </w:style>
-  <w:style w:type="paragraph" w:customStyle="1" w:styleId="Heading">
-    <w:name w:val="Heading"/>
-    <w:basedOn w:val="Standard"/>
-    <w:next w:val="Textbody"/>
-    <w:pPr>
-      <w:keepNext/>
-      <w:spacing w:before="240" w:after="120"/>
-    </w:pPr>
-    <w:rPr>
-      <w:rFonts w:ascii="Liberation Sans" w:eastAsia="Noto Sans CJK SC" w:hAnsi="Liberation Sans"/>
-      <w:sz w:val="28"/>
-      <w:szCs w:val="28"/>
-    </w:rPr>
-  </w:style>
-  <w:style w:type="paragraph" w:customStyle="1" w:styleId="Textbody">
-    <w:name w:val="Text body"/>
-    <w:basedOn w:val="Standard"/>
-    <w:pPr>
-      <w:spacing w:after="140" w:line="276" w:lineRule="auto"/>
-    </w:pPr>
-  </w:style>
-  <w:style w:type="paragraph" w:styleId="List">
-    <w:name w:val="List"/>
-    <w:basedOn w:val="Textbody"/>
-  </w:style>
-  <w:style w:type="paragraph" w:styleId="Caption">
-    <w:name w:val="caption"/>
-    <w:basedOn w:val="Standard"/>
-    <w:pPr>
-      <w:suppressLineNumbers/>
-      <w:spacing w:before="120" w:after="120"/>
-    </w:pPr>
-    <w:rPr>
-      <w:i/>
-      <w:iCs/>
-    </w:rPr>
-  </w:style>
-  <w:style w:type="paragraph" w:customStyle="1" w:styleId="Index">
-    <w:name w:val="Index"/>
-    <w:basedOn w:val="Standard"/>
-    <w:pPr>
-      <w:suppressLineNumbers/>
-    </w:pPr>
-  </w:style>
-  <w:style w:type="paragraph" w:customStyle="1" w:styleId="PreformattedText">
-    <w:name w:val="Preformatted Text"/>
-    <w:basedOn w:val="Standard"/>
-    <w:rPr>
-      <w:rFonts w:ascii="Liberation Mono" w:eastAsia="Noto Sans Mono CJK SC" w:hAnsi="Liberation Mono" w:cs="Liberation Mono"/>
-      <w:sz w:val="20"/>
-      <w:szCs w:val="20"/>
-    </w:rPr>
-  </w:style>
 </w:styles>
+</file>
+
+<file path=word/theme/theme1.xml><?xml version="1.0" encoding="utf-8"?>
+<a:theme xmlns:a="http://schemas.openxmlformats.org/drawingml/2006/main" name="Office Theme">
+  <a:themeElements>
+    <a:clrScheme name="Office">
+      <a:dk1>
+        <a:sysClr val="windowText" lastClr="000000"/>
+      </a:dk1>
+      <a:lt1>
+        <a:sysClr val="window" lastClr="FFFFFF"/>
+      </a:lt1>
+      <a:dk2>
+        <a:srgbClr val="44546A"/>
+      </a:dk2>
+      <a:lt2>
+        <a:srgbClr val="E7E6E6"/>
+      </a:lt2>
+      <a:accent1>
+        <a:srgbClr val="4472C4"/>
+      </a:accent1>
+      <a:accent2>
+        <a:srgbClr val="ED7D31"/>
+      </a:accent2>
+      <a:accent3>
+        <a:srgbClr val="A5A5A5"/>
+      </a:accent3>
+      <a:accent4>
+        <a:srgbClr val="FFC000"/>
+      </a:accent4>
+      <a:accent5>
+        <a:srgbClr val="5B9BD5"/>
+      </a:accent5>
+      <a:accent6>
+        <a:srgbClr val="70AD47"/>
+      </a:accent6>
+      <a:hlink>
+        <a:srgbClr val="0563C1"/>
+      </a:hlink>
+      <a:folHlink>
+        <a:srgbClr val="954F72"/>
+      </a:folHlink>
+    </a:clrScheme>
+    <a:fontScheme name="Office">
+      <a:majorFont>
+        <a:latin typeface="Calibri Light" panose="020F0302020204030204"/>
+        <a:ea typeface=""/>
+        <a:cs typeface=""/>
+        <a:font script="Jpan" typeface="ＭＳ ゴシック"/>
+        <a:font script="Hang" typeface="맑은 고딕"/>
+        <a:font script="Hans" typeface="宋体"/>
+        <a:font script="Hant" typeface="新細明體"/>
+        <a:font script="Arab" typeface="Times New Roman"/>
+        <a:font script="Hebr" typeface="Times New Roman"/>
+        <a:font script="Thai" typeface="Angsana New"/>
+        <a:font script="Ethi" typeface="Nyala"/>
+        <a:font script="Beng" typeface="Vrinda"/>
+        <a:font script="Gujr" typeface="Shruti"/>
+        <a:font script="Khmr" typeface="MoolBoran"/>
+        <a:font script="Knda" typeface="Tunga"/>
+        <a:font script="Guru" typeface="Raavi"/>
+        <a:font script="Cans" typeface="Euphemia"/>
+        <a:font script="Cher" typeface="Plantagenet Cherokee"/>
+        <a:font script="Yiii" typeface="Microsoft Yi Baiti"/>
+        <a:font script="Tibt" typeface="Microsoft Himalaya"/>
+        <a:font script="Thaa" typeface="MV Boli"/>
+        <a:font script="Deva" typeface="Mangal"/>
+        <a:font script="Telu" typeface="Gautami"/>
+        <a:font script="Taml" typeface="Latha"/>
+        <a:font script="Syrc" typeface="Estrangelo Edessa"/>
+        <a:font script="Orya" typeface="Kalinga"/>
+        <a:font script="Mlym" typeface="Kartika"/>
+        <a:font script="Laoo" typeface="DokChampa"/>
+        <a:font script="Sinh" typeface="Iskoola Pota"/>
+        <a:font script="Mong" typeface="Mongolian Baiti"/>
+        <a:font script="Viet" typeface="Times New Roman"/>
+        <a:font script="Uigh" typeface="Microsoft Uighur"/>
+        <a:font script="Geor" typeface="Sylfaen"/>
+      </a:majorFont>
+      <a:minorFont>
+        <a:latin typeface="Calibri" panose="020F0502020204030204"/>
+        <a:ea typeface=""/>
+        <a:cs typeface=""/>
+        <a:font script="Jpan" typeface="ＭＳ 明朝"/>
+        <a:font script="Hang" typeface="맑은 고딕"/>
+        <a:font script="Hans" typeface="宋体"/>
+        <a:font script="Hant" typeface="新細明體"/>
+        <a:font script="Arab" typeface="Arial"/>
+        <a:font script="Hebr" typeface="Arial"/>
+        <a:font script="Thai" typeface="Cordia New"/>
+        <a:font script="Ethi" typeface="Nyala"/>
+        <a:font script="Beng" typeface="Vrinda"/>
+        <a:font script="Gujr" typeface="Shruti"/>
+        <a:font script="Khmr" typeface="DaunPenh"/>
+        <a:font script="Knda" typeface="Tunga"/>
+        <a:font script="Guru" typeface="Raavi"/>
+        <a:font script="Cans" typeface="Euphemia"/>
+        <a:font script="Cher" typeface="Plantagenet Cherokee"/>
+        <a:font script="Yiii" typeface="Microsoft Yi Baiti"/>
+        <a:font script="Tibt" typeface="Microsoft Himalaya"/>
+        <a:font script="Thaa" typeface="MV Boli"/>
+        <a:font script="Deva" typeface="Mangal"/>
+        <a:font script="Telu" typeface="Gautami"/>
+        <a:font script="Taml" typeface="Latha"/>
+        <a:font script="Syrc" typeface="Estrangelo Edessa"/>
+        <a:font script="Orya" typeface="Kalinga"/>
+        <a:font script="Mlym" typeface="Kartika"/>
+        <a:font script="Laoo" typeface="DokChampa"/>
+        <a:font script="Sinh" typeface="Iskoola Pota"/>
+        <a:font script="Mong" typeface="Mongolian Baiti"/>
+        <a:font script="Viet" typeface="Arial"/>
+        <a:font script="Uigh" typeface="Microsoft Uighur"/>
+        <a:font script="Geor" typeface="Sylfaen"/>
+      </a:minorFont>
+    </a:fontScheme>
+    <a:fmtScheme name="Office">
+      <a:fillStyleLst>
+        <a:solidFill>
+          <a:schemeClr val="phClr"/>
+        </a:solidFill>
+        <a:gradFill rotWithShape="1">
+          <a:gsLst>
+            <a:gs pos="0">
+              <a:schemeClr val="phClr">
+                <a:lumMod val="110000"/>
+                <a:satMod val="105000"/>
+                <a:tint val="67000"/>
+              </a:schemeClr>
+            </a:gs>
+            <a:gs pos="50000">
+              <a:schemeClr val="phClr">
+                <a:lumMod val="105000"/>
+                <a:satMod val="103000"/>
+                <a:tint val="73000"/>
+              </a:schemeClr>
+            </a:gs>
+            <a:gs pos="100000">
+              <a:schemeClr val="phClr">
+                <a:lumMod val="105000"/>
+                <a:satMod val="109000"/>
+                <a:tint val="81000"/>
+              </a:schemeClr>
+            </a:gs>
+          </a:gsLst>
+          <a:lin ang="5400000" scaled="0"/>
+        </a:gradFill>
+        <a:gradFill rotWithShape="1">
+          <a:gsLst>
+            <a:gs pos="0">
+              <a:schemeClr val="phClr">
+                <a:satMod val="103000"/>
+                <a:lumMod val="102000"/>
+                <a:tint val="94000"/>
+              </a:schemeClr>
+            </a:gs>
+            <a:gs pos="50000">
+              <a:schemeClr val="phClr">
+                <a:satMod val="110000"/>
+                <a:lumMod val="100000"/>
+                <a:shade val="100000"/>
+              </a:schemeClr>
+            </a:gs>
+            <a:gs pos="100000">
+              <a:schemeClr val="phClr">
+                <a:lumMod val="99000"/>
+                <a:satMod val="120000"/>
+                <a:shade val="78000"/>
+              </a:schemeClr>
+            </a:gs>
+          </a:gsLst>
+          <a:lin ang="5400000" scaled="0"/>
+        </a:gradFill>
+      </a:fillStyleLst>
+      <a:lnStyleLst>
+        <a:ln w="6350" cap="flat" cmpd="sng" algn="ctr">
+          <a:solidFill>
+            <a:schemeClr val="phClr"/>
+          </a:solidFill>
+          <a:prstDash val="solid"/>
+          <a:miter lim="800000"/>
+        </a:ln>
+        <a:ln w="12700" cap="flat" cmpd="sng" algn="ctr">
+          <a:solidFill>
+            <a:schemeClr val="phClr"/>
+          </a:solidFill>
+          <a:prstDash val="solid"/>
+          <a:miter lim="800000"/>
+        </a:ln>
+        <a:ln w="19050" cap="flat" cmpd="sng" algn="ctr">
+          <a:solidFill>
+            <a:schemeClr val="phClr"/>
+          </a:solidFill>
+          <a:prstDash val="solid"/>
+          <a:miter lim="800000"/>
+        </a:ln>
+      </a:lnStyleLst>
+      <a:effectStyleLst>
+        <a:effectStyle>
+          <a:effectLst/>
+        </a:effectStyle>
+        <a:effectStyle>
+          <a:effectLst/>
+        </a:effectStyle>
+        <a:effectStyle>
+          <a:effectLst>
+            <a:outerShdw blurRad="57150" dist="19050" dir="5400000" algn="ctr" rotWithShape="0">
+              <a:srgbClr val="000000">
+                <a:alpha val="63000"/>
+              </a:srgbClr>
+            </a:outerShdw>
+          </a:effectLst>
+        </a:effectStyle>
+      </a:effectStyleLst>
+      <a:bgFillStyleLst>
+        <a:solidFill>
+          <a:schemeClr val="phClr"/>
+        </a:solidFill>
+        <a:solidFill>
+          <a:schemeClr val="phClr">
+            <a:tint val="95000"/>
+            <a:satMod val="170000"/>
+          </a:schemeClr>
+        </a:solidFill>
+        <a:gradFill rotWithShape="1">
+          <a:gsLst>
+            <a:gs pos="0">
+              <a:schemeClr val="phClr">
+                <a:tint val="93000"/>
+                <a:satMod val="150000"/>
+                <a:shade val="98000"/>
+                <a:lumMod val="102000"/>
+              </a:schemeClr>
+            </a:gs>
+            <a:gs pos="50000">
+              <a:schemeClr val="phClr">
+                <a:tint val="98000"/>
+                <a:satMod val="130000"/>
+                <a:shade val="90000"/>
+                <a:lumMod val="103000"/>
+              </a:schemeClr>
+            </a:gs>
+            <a:gs pos="100000">
+              <a:schemeClr val="phClr">
+                <a:shade val="63000"/>
+                <a:satMod val="120000"/>
+              </a:schemeClr>
+            </a:gs>
+          </a:gsLst>
+          <a:lin ang="5400000" scaled="0"/>
+        </a:gradFill>
+      </a:bgFillStyleLst>
+    </a:fmtScheme>
+  </a:themeElements>
+  <a:objectDefaults/>
+  <a:extraClrSchemeLst/>
+  <a:extLst>
+    <a:ext uri="{05A4C25C-085E-4340-85A3-A5531E510DB2}">
+      <thm15:themeFamily xmlns:thm15="http://schemas.microsoft.com/office/thememl/2012/main" name="Office Theme" id="{62F939B6-93AF-4DB8-9C6B-D6C7DFDC589F}" vid="{4A3C46E8-61CC-4603-A589-7422A47A8E4A}"/>
+    </a:ext>
+  </a:extLst>
+</a:theme>
 </file>
</xml_diff>